<commit_message>
Add fight scene setup and enemy logic documentation; update cartoon image in index.html
</commit_message>
<xml_diff>
--- a/Articles/2026/2_Game_Maker_2/16 Creating Enemies/16 Creating Enemies.docx
+++ b/Articles/2026/2_Game_Maker_2/16 Creating Enemies/16 Creating Enemies.docx
@@ -384,16 +384,38 @@
         <w:t>.</w:t>
       </w:r>
     </w:p>
+    <w:p/>
     <w:p>
       <w:pPr>
         <w:pStyle w:val="Heading2"/>
       </w:pPr>
-      <w:r>
+    </w:p>
+    <w:p>
+      <w:pPr>
+        <w:pStyle w:val="Heading2"/>
+      </w:pPr>
+    </w:p>
+    <w:p>
+      <w:pPr>
+        <w:pStyle w:val="Heading2"/>
+      </w:pPr>
+    </w:p>
+    <w:p/>
+    <w:p/>
+    <w:p>
+      <w:pPr>
+        <w:pStyle w:val="Heading2"/>
+      </w:pPr>
+      <w:r>
+        <w:lastRenderedPageBreak/>
         <w:t>Idle</w:t>
       </w:r>
     </w:p>
     <w:p>
       <w:r>
+        <w:rPr>
+          <w:noProof/>
+        </w:rPr>
         <w:drawing>
           <wp:inline distT="0" distB="0" distL="0" distR="0" wp14:anchorId="71D4B4AB" wp14:editId="0823F03F">
             <wp:extent cx="4429743" cy="1371791"/>
@@ -431,18 +453,19 @@
         </w:drawing>
       </w:r>
     </w:p>
-    <w:p/>
     <w:p>
       <w:pPr>
         <w:pStyle w:val="Heading2"/>
       </w:pPr>
       <w:r>
-        <w:lastRenderedPageBreak/>
         <w:t>Attack</w:t>
       </w:r>
     </w:p>
     <w:p>
       <w:r>
+        <w:rPr>
+          <w:noProof/>
+        </w:rPr>
         <w:drawing>
           <wp:inline distT="0" distB="0" distL="0" distR="0" wp14:anchorId="4204F046" wp14:editId="52828FBC">
             <wp:extent cx="4429743" cy="1409897"/>
@@ -480,7 +503,6 @@
         </w:drawing>
       </w:r>
     </w:p>
-    <w:p/>
     <w:p>
       <w:pPr>
         <w:pStyle w:val="Heading2"/>
@@ -491,6 +513,9 @@
     </w:p>
     <w:p>
       <w:r>
+        <w:rPr>
+          <w:noProof/>
+        </w:rPr>
         <w:drawing>
           <wp:inline distT="0" distB="0" distL="0" distR="0" wp14:anchorId="2797B71F" wp14:editId="0258DEC2">
             <wp:extent cx="4391638" cy="1352739"/>
@@ -532,22 +557,17 @@
       <w:pPr>
         <w:pStyle w:val="Heading2"/>
       </w:pPr>
-    </w:p>
-    <w:p>
-      <w:pPr>
-        <w:pStyle w:val="Heading2"/>
-      </w:pPr>
       <w:r>
         <w:t>Death</w:t>
       </w:r>
     </w:p>
     <w:p>
-      <w:pPr>
-        <w:pStyle w:val="Heading2"/>
-      </w:pPr>
-      <w:r>
+      <w:r>
+        <w:rPr>
+          <w:noProof/>
+        </w:rPr>
         <w:drawing>
-          <wp:inline distT="0" distB="0" distL="0" distR="0" wp14:anchorId="04A2995B" wp14:editId="6CE1FBF1">
+          <wp:inline distT="0" distB="0" distL="0" distR="0" wp14:anchorId="39382F15" wp14:editId="3B7311F2">
             <wp:extent cx="4410691" cy="1476581"/>
             <wp:effectExtent l="0" t="0" r="9525" b="9525"/>
             <wp:docPr id="1852756334" name="Picture 1"/>
@@ -585,6 +605,16 @@
     </w:p>
     <w:p>
       <w:pPr>
+        <w:pStyle w:val="Heading2"/>
+      </w:pPr>
+    </w:p>
+    <w:p>
+      <w:pPr>
+        <w:pStyle w:val="Heading2"/>
+      </w:pPr>
+    </w:p>
+    <w:p>
+      <w:pPr>
         <w:pStyle w:val="Heading1"/>
       </w:pPr>
       <w:r>
@@ -617,6 +647,9 @@
     </w:p>
     <w:p>
       <w:r>
+        <w:rPr>
+          <w:noProof/>
+        </w:rPr>
         <w:lastRenderedPageBreak/>
         <w:drawing>
           <wp:inline distT="0" distB="0" distL="0" distR="0" wp14:anchorId="106495E2" wp14:editId="7DD6B785">
@@ -685,6 +718,9 @@
         <w:ind w:left="720"/>
       </w:pPr>
       <w:r>
+        <w:rPr>
+          <w:noProof/>
+        </w:rPr>
         <w:drawing>
           <wp:inline distT="0" distB="0" distL="0" distR="0" wp14:anchorId="285CF975" wp14:editId="11DAB388">
             <wp:extent cx="4286848" cy="1352739"/>
@@ -728,9 +764,480 @@
         <w:ind w:left="720"/>
       </w:pPr>
     </w:p>
+    <w:p>
+      <w:pPr>
+        <w:pStyle w:val="NoSpacing"/>
+        <w:ind w:left="720"/>
+      </w:pPr>
+    </w:p>
+    <w:p>
+      <w:pPr>
+        <w:pStyle w:val="NoSpacing"/>
+        <w:ind w:left="720"/>
+      </w:pPr>
+    </w:p>
+    <w:p>
+      <w:pPr>
+        <w:pStyle w:val="Heading1"/>
+      </w:pPr>
+      <w:r>
+        <w:t>Creating Your Sprites to Work as a short movie</w:t>
+      </w:r>
+    </w:p>
+    <w:p>
+      <w:r>
+        <w:t xml:space="preserve">Since, we do not actually just want a static image during the fight scene, and we want the </w:t>
+      </w:r>
+      <w:r>
+        <w:t xml:space="preserve">fighters to </w:t>
+      </w:r>
+      <w:proofErr w:type="gramStart"/>
+      <w:r>
+        <w:t>actually look</w:t>
+      </w:r>
+      <w:proofErr w:type="gramEnd"/>
+      <w:r>
+        <w:t xml:space="preserve"> like they are doing some sort of magic foot work, we will need to create our sprites just a bit differently.  We need to create a sprite with multiple frames.</w:t>
+      </w:r>
+    </w:p>
+    <w:p>
+      <w:pPr>
+        <w:spacing w:before="100" w:beforeAutospacing="1" w:after="100" w:afterAutospacing="1" w:line="240" w:lineRule="auto"/>
+        <w:rPr>
+          <w:rFonts w:ascii="Times New Roman" w:eastAsia="Times New Roman" w:hAnsi="Times New Roman" w:cs="Times New Roman"/>
+          <w:kern w:val="0"/>
+          <w:sz w:val="24"/>
+          <w:szCs w:val="24"/>
+          <w14:ligatures w14:val="none"/>
+        </w:rPr>
+      </w:pPr>
+      <w:r>
+        <w:rPr>
+          <w:rFonts w:ascii="Times New Roman" w:eastAsia="Times New Roman" w:hAnsi="Times New Roman" w:cs="Times New Roman"/>
+          <w:kern w:val="0"/>
+          <w:sz w:val="24"/>
+          <w:szCs w:val="24"/>
+          <w14:ligatures w14:val="none"/>
+        </w:rPr>
+        <w:t xml:space="preserve">1. </w:t>
+      </w:r>
+      <w:r>
+        <w:rPr>
+          <w:rFonts w:ascii="Times New Roman" w:eastAsia="Times New Roman" w:hAnsi="Times New Roman" w:cs="Times New Roman"/>
+          <w:b/>
+          <w:bCs/>
+          <w:kern w:val="0"/>
+          <w:sz w:val="24"/>
+          <w:szCs w:val="24"/>
+          <w14:ligatures w14:val="none"/>
+        </w:rPr>
+        <w:t>Create a Sprite with Multiple Frames</w:t>
+      </w:r>
+    </w:p>
+    <w:p>
+      <w:pPr>
+        <w:numPr>
+          <w:ilvl w:val="0"/>
+          <w:numId w:val="12"/>
+        </w:numPr>
+        <w:spacing w:before="100" w:beforeAutospacing="1" w:after="100" w:afterAutospacing="1" w:line="240" w:lineRule="auto"/>
+        <w:rPr>
+          <w:rFonts w:ascii="Times New Roman" w:eastAsia="Times New Roman" w:hAnsi="Times New Roman" w:cs="Times New Roman"/>
+          <w:kern w:val="0"/>
+          <w:sz w:val="24"/>
+          <w:szCs w:val="24"/>
+          <w14:ligatures w14:val="none"/>
+        </w:rPr>
+      </w:pPr>
+      <w:r>
+        <w:rPr>
+          <w:rFonts w:ascii="Times New Roman" w:eastAsia="Times New Roman" w:hAnsi="Times New Roman" w:cs="Times New Roman"/>
+          <w:kern w:val="0"/>
+          <w:sz w:val="24"/>
+          <w:szCs w:val="24"/>
+          <w14:ligatures w14:val="none"/>
+        </w:rPr>
+        <w:t xml:space="preserve">Go to </w:t>
+      </w:r>
+      <w:r>
+        <w:rPr>
+          <w:rFonts w:ascii="Times New Roman" w:eastAsia="Times New Roman" w:hAnsi="Times New Roman" w:cs="Times New Roman"/>
+          <w:b/>
+          <w:bCs/>
+          <w:kern w:val="0"/>
+          <w:sz w:val="24"/>
+          <w:szCs w:val="24"/>
+          <w14:ligatures w14:val="none"/>
+        </w:rPr>
+        <w:t>Sprites</w:t>
+      </w:r>
+      <w:r>
+        <w:rPr>
+          <w:rFonts w:ascii="Times New Roman" w:eastAsia="Times New Roman" w:hAnsi="Times New Roman" w:cs="Times New Roman"/>
+          <w:kern w:val="0"/>
+          <w:sz w:val="24"/>
+          <w:szCs w:val="24"/>
+          <w14:ligatures w14:val="none"/>
+        </w:rPr>
+        <w:t xml:space="preserve"> → </w:t>
+      </w:r>
+      <w:r>
+        <w:rPr>
+          <w:rFonts w:ascii="Times New Roman" w:eastAsia="Times New Roman" w:hAnsi="Times New Roman" w:cs="Times New Roman"/>
+          <w:b/>
+          <w:bCs/>
+          <w:kern w:val="0"/>
+          <w:sz w:val="24"/>
+          <w:szCs w:val="24"/>
+          <w14:ligatures w14:val="none"/>
+        </w:rPr>
+        <w:t>Create Sprite</w:t>
+      </w:r>
+      <w:r>
+        <w:rPr>
+          <w:rFonts w:ascii="Times New Roman" w:eastAsia="Times New Roman" w:hAnsi="Times New Roman" w:cs="Times New Roman"/>
+          <w:kern w:val="0"/>
+          <w:sz w:val="24"/>
+          <w:szCs w:val="24"/>
+          <w14:ligatures w14:val="none"/>
+        </w:rPr>
+        <w:t>.</w:t>
+      </w:r>
+    </w:p>
+    <w:p>
+      <w:pPr>
+        <w:numPr>
+          <w:ilvl w:val="0"/>
+          <w:numId w:val="12"/>
+        </w:numPr>
+        <w:spacing w:before="100" w:beforeAutospacing="1" w:after="100" w:afterAutospacing="1" w:line="240" w:lineRule="auto"/>
+        <w:rPr>
+          <w:rFonts w:ascii="Times New Roman" w:eastAsia="Times New Roman" w:hAnsi="Times New Roman" w:cs="Times New Roman"/>
+          <w:kern w:val="0"/>
+          <w:sz w:val="24"/>
+          <w:szCs w:val="24"/>
+          <w14:ligatures w14:val="none"/>
+        </w:rPr>
+      </w:pPr>
+      <w:r>
+        <w:rPr>
+          <w:rFonts w:ascii="Times New Roman" w:eastAsia="Times New Roman" w:hAnsi="Times New Roman" w:cs="Times New Roman"/>
+          <w:kern w:val="0"/>
+          <w:sz w:val="24"/>
+          <w:szCs w:val="24"/>
+          <w14:ligatures w14:val="none"/>
+        </w:rPr>
+        <w:t xml:space="preserve">Click </w:t>
+      </w:r>
+      <w:r>
+        <w:rPr>
+          <w:rFonts w:ascii="Times New Roman" w:eastAsia="Times New Roman" w:hAnsi="Times New Roman" w:cs="Times New Roman"/>
+          <w:b/>
+          <w:bCs/>
+          <w:kern w:val="0"/>
+          <w:sz w:val="24"/>
+          <w:szCs w:val="24"/>
+          <w14:ligatures w14:val="none"/>
+        </w:rPr>
+        <w:t>Import</w:t>
+      </w:r>
+      <w:r>
+        <w:rPr>
+          <w:rFonts w:ascii="Times New Roman" w:eastAsia="Times New Roman" w:hAnsi="Times New Roman" w:cs="Times New Roman"/>
+          <w:kern w:val="0"/>
+          <w:sz w:val="24"/>
+          <w:szCs w:val="24"/>
+          <w14:ligatures w14:val="none"/>
+        </w:rPr>
+        <w:t xml:space="preserve"> and select all your PNGs (</w:t>
+      </w:r>
+      <w:r>
+        <w:rPr>
+          <w:rFonts w:ascii="Courier New" w:eastAsia="Times New Roman" w:hAnsi="Courier New" w:cs="Courier New"/>
+          <w:kern w:val="0"/>
+          <w:sz w:val="20"/>
+          <w:szCs w:val="20"/>
+          <w14:ligatures w14:val="none"/>
+        </w:rPr>
+        <w:t>Idle_1.png</w:t>
+      </w:r>
+      <w:r>
+        <w:rPr>
+          <w:rFonts w:ascii="Times New Roman" w:eastAsia="Times New Roman" w:hAnsi="Times New Roman" w:cs="Times New Roman"/>
+          <w:kern w:val="0"/>
+          <w:sz w:val="24"/>
+          <w:szCs w:val="24"/>
+          <w14:ligatures w14:val="none"/>
+        </w:rPr>
+        <w:t xml:space="preserve">, </w:t>
+      </w:r>
+      <w:r>
+        <w:rPr>
+          <w:rFonts w:ascii="Courier New" w:eastAsia="Times New Roman" w:hAnsi="Courier New" w:cs="Courier New"/>
+          <w:kern w:val="0"/>
+          <w:sz w:val="20"/>
+          <w:szCs w:val="20"/>
+          <w14:ligatures w14:val="none"/>
+        </w:rPr>
+        <w:t>Idle_2.png</w:t>
+      </w:r>
+      <w:r>
+        <w:rPr>
+          <w:rFonts w:ascii="Times New Roman" w:eastAsia="Times New Roman" w:hAnsi="Times New Roman" w:cs="Times New Roman"/>
+          <w:kern w:val="0"/>
+          <w:sz w:val="24"/>
+          <w:szCs w:val="24"/>
+          <w14:ligatures w14:val="none"/>
+        </w:rPr>
+        <w:t>, etc.).</w:t>
+      </w:r>
+    </w:p>
+    <w:p>
+      <w:pPr>
+        <w:numPr>
+          <w:ilvl w:val="0"/>
+          <w:numId w:val="12"/>
+        </w:numPr>
+        <w:spacing w:before="100" w:beforeAutospacing="1" w:after="100" w:afterAutospacing="1" w:line="240" w:lineRule="auto"/>
+        <w:rPr>
+          <w:rFonts w:ascii="Times New Roman" w:eastAsia="Times New Roman" w:hAnsi="Times New Roman" w:cs="Times New Roman"/>
+          <w:kern w:val="0"/>
+          <w:sz w:val="24"/>
+          <w:szCs w:val="24"/>
+          <w14:ligatures w14:val="none"/>
+        </w:rPr>
+      </w:pPr>
+      <w:r>
+        <w:rPr>
+          <w:rFonts w:ascii="Times New Roman" w:eastAsia="Times New Roman" w:hAnsi="Times New Roman" w:cs="Times New Roman"/>
+          <w:kern w:val="0"/>
+          <w:sz w:val="24"/>
+          <w:szCs w:val="24"/>
+          <w14:ligatures w14:val="none"/>
+        </w:rPr>
+        <w:t>GameMaker will automatically add each image as a separate frame in the sprite.</w:t>
+      </w:r>
+    </w:p>
+    <w:p>
+      <w:pPr>
+        <w:spacing w:before="100" w:beforeAutospacing="1" w:after="100" w:afterAutospacing="1" w:line="240" w:lineRule="auto"/>
+        <w:rPr>
+          <w:rFonts w:ascii="Times New Roman" w:eastAsia="Times New Roman" w:hAnsi="Times New Roman" w:cs="Times New Roman"/>
+          <w:kern w:val="0"/>
+          <w:sz w:val="24"/>
+          <w:szCs w:val="24"/>
+          <w14:ligatures w14:val="none"/>
+        </w:rPr>
+      </w:pPr>
+      <w:r>
+        <w:rPr>
+          <w:rFonts w:ascii="Times New Roman" w:eastAsia="Times New Roman" w:hAnsi="Times New Roman" w:cs="Times New Roman"/>
+          <w:kern w:val="0"/>
+          <w:sz w:val="24"/>
+          <w:szCs w:val="24"/>
+          <w14:ligatures w14:val="none"/>
+        </w:rPr>
+        <w:t xml:space="preserve">2. </w:t>
+      </w:r>
+      <w:r>
+        <w:rPr>
+          <w:rFonts w:ascii="Times New Roman" w:eastAsia="Times New Roman" w:hAnsi="Times New Roman" w:cs="Times New Roman"/>
+          <w:b/>
+          <w:bCs/>
+          <w:kern w:val="0"/>
+          <w:sz w:val="24"/>
+          <w:szCs w:val="24"/>
+          <w14:ligatures w14:val="none"/>
+        </w:rPr>
+        <w:t>Set the Animation Speed</w:t>
+      </w:r>
+    </w:p>
+    <w:p>
+      <w:pPr>
+        <w:numPr>
+          <w:ilvl w:val="0"/>
+          <w:numId w:val="13"/>
+        </w:numPr>
+        <w:spacing w:before="100" w:beforeAutospacing="1" w:after="100" w:afterAutospacing="1" w:line="240" w:lineRule="auto"/>
+        <w:rPr>
+          <w:rFonts w:ascii="Times New Roman" w:eastAsia="Times New Roman" w:hAnsi="Times New Roman" w:cs="Times New Roman"/>
+          <w:kern w:val="0"/>
+          <w:sz w:val="24"/>
+          <w:szCs w:val="24"/>
+          <w14:ligatures w14:val="none"/>
+        </w:rPr>
+      </w:pPr>
+      <w:r>
+        <w:rPr>
+          <w:rFonts w:ascii="Times New Roman" w:eastAsia="Times New Roman" w:hAnsi="Times New Roman" w:cs="Times New Roman"/>
+          <w:kern w:val="0"/>
+          <w:sz w:val="24"/>
+          <w:szCs w:val="24"/>
+          <w14:ligatures w14:val="none"/>
+        </w:rPr>
+        <w:t xml:space="preserve">In the Sprite editor, adjust the </w:t>
+      </w:r>
+      <w:r>
+        <w:rPr>
+          <w:rFonts w:ascii="Times New Roman" w:eastAsia="Times New Roman" w:hAnsi="Times New Roman" w:cs="Times New Roman"/>
+          <w:b/>
+          <w:bCs/>
+          <w:kern w:val="0"/>
+          <w:sz w:val="24"/>
+          <w:szCs w:val="24"/>
+          <w14:ligatures w14:val="none"/>
+        </w:rPr>
+        <w:t>FPS (frames per second)</w:t>
+      </w:r>
+      <w:r>
+        <w:rPr>
+          <w:rFonts w:ascii="Times New Roman" w:eastAsia="Times New Roman" w:hAnsi="Times New Roman" w:cs="Times New Roman"/>
+          <w:kern w:val="0"/>
+          <w:sz w:val="24"/>
+          <w:szCs w:val="24"/>
+          <w14:ligatures w14:val="none"/>
+        </w:rPr>
+        <w:t xml:space="preserve"> to control how fast the animation plays.</w:t>
+      </w:r>
+    </w:p>
+    <w:p>
+      <w:pPr>
+        <w:numPr>
+          <w:ilvl w:val="0"/>
+          <w:numId w:val="13"/>
+        </w:numPr>
+        <w:spacing w:before="100" w:beforeAutospacing="1" w:after="100" w:afterAutospacing="1" w:line="240" w:lineRule="auto"/>
+        <w:rPr>
+          <w:rFonts w:ascii="Times New Roman" w:eastAsia="Times New Roman" w:hAnsi="Times New Roman" w:cs="Times New Roman"/>
+          <w:kern w:val="0"/>
+          <w:sz w:val="24"/>
+          <w:szCs w:val="24"/>
+          <w14:ligatures w14:val="none"/>
+        </w:rPr>
+      </w:pPr>
+      <w:r>
+        <w:rPr>
+          <w:rFonts w:ascii="Times New Roman" w:eastAsia="Times New Roman" w:hAnsi="Times New Roman" w:cs="Times New Roman"/>
+          <w:kern w:val="0"/>
+          <w:sz w:val="24"/>
+          <w:szCs w:val="24"/>
+          <w14:ligatures w14:val="none"/>
+        </w:rPr>
+        <w:t>Try 8–12 FPS for idle animations — tweak until it feels right.</w:t>
+      </w:r>
+    </w:p>
+    <w:p>
+      <w:pPr>
+        <w:spacing w:before="100" w:beforeAutospacing="1" w:after="100" w:afterAutospacing="1" w:line="240" w:lineRule="auto"/>
+        <w:rPr>
+          <w:rFonts w:ascii="Times New Roman" w:eastAsia="Times New Roman" w:hAnsi="Times New Roman" w:cs="Times New Roman"/>
+          <w:kern w:val="0"/>
+          <w:sz w:val="24"/>
+          <w:szCs w:val="24"/>
+          <w14:ligatures w14:val="none"/>
+        </w:rPr>
+      </w:pPr>
+      <w:r>
+        <w:rPr>
+          <w:rFonts w:ascii="Times New Roman" w:eastAsia="Times New Roman" w:hAnsi="Times New Roman" w:cs="Times New Roman"/>
+          <w:kern w:val="0"/>
+          <w:sz w:val="24"/>
+          <w:szCs w:val="24"/>
+          <w14:ligatures w14:val="none"/>
+        </w:rPr>
+        <w:t xml:space="preserve">3. </w:t>
+      </w:r>
+      <w:r>
+        <w:rPr>
+          <w:rFonts w:ascii="Times New Roman" w:eastAsia="Times New Roman" w:hAnsi="Times New Roman" w:cs="Times New Roman"/>
+          <w:b/>
+          <w:bCs/>
+          <w:kern w:val="0"/>
+          <w:sz w:val="24"/>
+          <w:szCs w:val="24"/>
+          <w14:ligatures w14:val="none"/>
+        </w:rPr>
+        <w:t>Assign the Sprite to an Object</w:t>
+      </w:r>
+    </w:p>
+    <w:p>
+      <w:pPr>
+        <w:numPr>
+          <w:ilvl w:val="0"/>
+          <w:numId w:val="14"/>
+        </w:numPr>
+        <w:spacing w:before="100" w:beforeAutospacing="1" w:after="100" w:afterAutospacing="1" w:line="240" w:lineRule="auto"/>
+        <w:rPr>
+          <w:rFonts w:ascii="Times New Roman" w:eastAsia="Times New Roman" w:hAnsi="Times New Roman" w:cs="Times New Roman"/>
+          <w:kern w:val="0"/>
+          <w:sz w:val="24"/>
+          <w:szCs w:val="24"/>
+          <w14:ligatures w14:val="none"/>
+        </w:rPr>
+      </w:pPr>
+      <w:r>
+        <w:rPr>
+          <w:rFonts w:ascii="Times New Roman" w:eastAsia="Times New Roman" w:hAnsi="Times New Roman" w:cs="Times New Roman"/>
+          <w:kern w:val="0"/>
+          <w:sz w:val="24"/>
+          <w:szCs w:val="24"/>
+          <w14:ligatures w14:val="none"/>
+        </w:rPr>
+        <w:t xml:space="preserve">Create an </w:t>
+      </w:r>
+      <w:r>
+        <w:rPr>
+          <w:rFonts w:ascii="Times New Roman" w:eastAsia="Times New Roman" w:hAnsi="Times New Roman" w:cs="Times New Roman"/>
+          <w:b/>
+          <w:bCs/>
+          <w:kern w:val="0"/>
+          <w:sz w:val="24"/>
+          <w:szCs w:val="24"/>
+          <w14:ligatures w14:val="none"/>
+        </w:rPr>
+        <w:t>Object</w:t>
+      </w:r>
+      <w:r>
+        <w:rPr>
+          <w:rFonts w:ascii="Times New Roman" w:eastAsia="Times New Roman" w:hAnsi="Times New Roman" w:cs="Times New Roman"/>
+          <w:kern w:val="0"/>
+          <w:sz w:val="24"/>
+          <w:szCs w:val="24"/>
+          <w14:ligatures w14:val="none"/>
+        </w:rPr>
+        <w:t xml:space="preserve"> and assign your multi-frame sprite to it.</w:t>
+      </w:r>
+    </w:p>
+    <w:p>
+      <w:pPr>
+        <w:numPr>
+          <w:ilvl w:val="0"/>
+          <w:numId w:val="14"/>
+        </w:numPr>
+        <w:spacing w:before="100" w:beforeAutospacing="1" w:after="100" w:afterAutospacing="1" w:line="240" w:lineRule="auto"/>
+        <w:rPr>
+          <w:rFonts w:ascii="Times New Roman" w:eastAsia="Times New Roman" w:hAnsi="Times New Roman" w:cs="Times New Roman"/>
+          <w:kern w:val="0"/>
+          <w:sz w:val="24"/>
+          <w:szCs w:val="24"/>
+          <w14:ligatures w14:val="none"/>
+        </w:rPr>
+      </w:pPr>
+      <w:r>
+        <w:rPr>
+          <w:rFonts w:ascii="Times New Roman" w:eastAsia="Times New Roman" w:hAnsi="Times New Roman" w:cs="Times New Roman"/>
+          <w:kern w:val="0"/>
+          <w:sz w:val="24"/>
+          <w:szCs w:val="24"/>
+          <w14:ligatures w14:val="none"/>
+        </w:rPr>
+        <w:t>GameMaker will loop the animation automatically if the object is visible and active.</w:t>
+      </w:r>
+    </w:p>
+    <w:p/>
     <w:sectPr>
       <w:pgSz w:w="12240" w:h="15840"/>
-      <w:pgMar w:top="1440" w:right="1440" w:bottom="1440" w:left="1440" w:header="720" w:footer="720" w:gutter="0"/>
+      <w:pgMar w:top="270" w:right="1440" w:bottom="450" w:left="1440" w:header="720" w:footer="720" w:gutter="0"/>
       <w:cols w:space="720"/>
       <w:docGrid w:linePitch="360"/>
     </w:sectPr>
@@ -869,6 +1376,453 @@
       </w:pPr>
       <w:rPr>
         <w:rFonts w:ascii="Wingdings" w:hAnsi="Wingdings" w:hint="default"/>
+      </w:rPr>
+    </w:lvl>
+  </w:abstractNum>
+  <w:abstractNum w:abstractNumId="2" w15:restartNumberingAfterBreak="0">
+    <w:nsid w:val="457139F4"/>
+    <w:multiLevelType w:val="multilevel"/>
+    <w:tmpl w:val="E9E44C2A"/>
+    <w:lvl w:ilvl="0">
+      <w:start w:val="1"/>
+      <w:numFmt w:val="bullet"/>
+      <w:lvlText w:val=""/>
+      <w:lvlJc w:val="left"/>
+      <w:pPr>
+        <w:tabs>
+          <w:tab w:val="num" w:pos="720"/>
+        </w:tabs>
+        <w:ind w:left="720" w:hanging="360"/>
+      </w:pPr>
+      <w:rPr>
+        <w:rFonts w:ascii="Symbol" w:hAnsi="Symbol" w:hint="default"/>
+        <w:sz w:val="20"/>
+      </w:rPr>
+    </w:lvl>
+    <w:lvl w:ilvl="1" w:tentative="1">
+      <w:start w:val="1"/>
+      <w:numFmt w:val="bullet"/>
+      <w:lvlText w:val="o"/>
+      <w:lvlJc w:val="left"/>
+      <w:pPr>
+        <w:tabs>
+          <w:tab w:val="num" w:pos="1440"/>
+        </w:tabs>
+        <w:ind w:left="1440" w:hanging="360"/>
+      </w:pPr>
+      <w:rPr>
+        <w:rFonts w:ascii="Courier New" w:hAnsi="Courier New" w:hint="default"/>
+        <w:sz w:val="20"/>
+      </w:rPr>
+    </w:lvl>
+    <w:lvl w:ilvl="2" w:tentative="1">
+      <w:start w:val="1"/>
+      <w:numFmt w:val="bullet"/>
+      <w:lvlText w:val=""/>
+      <w:lvlJc w:val="left"/>
+      <w:pPr>
+        <w:tabs>
+          <w:tab w:val="num" w:pos="2160"/>
+        </w:tabs>
+        <w:ind w:left="2160" w:hanging="360"/>
+      </w:pPr>
+      <w:rPr>
+        <w:rFonts w:ascii="Wingdings" w:hAnsi="Wingdings" w:hint="default"/>
+        <w:sz w:val="20"/>
+      </w:rPr>
+    </w:lvl>
+    <w:lvl w:ilvl="3" w:tentative="1">
+      <w:start w:val="1"/>
+      <w:numFmt w:val="bullet"/>
+      <w:lvlText w:val=""/>
+      <w:lvlJc w:val="left"/>
+      <w:pPr>
+        <w:tabs>
+          <w:tab w:val="num" w:pos="2880"/>
+        </w:tabs>
+        <w:ind w:left="2880" w:hanging="360"/>
+      </w:pPr>
+      <w:rPr>
+        <w:rFonts w:ascii="Wingdings" w:hAnsi="Wingdings" w:hint="default"/>
+        <w:sz w:val="20"/>
+      </w:rPr>
+    </w:lvl>
+    <w:lvl w:ilvl="4" w:tentative="1">
+      <w:start w:val="1"/>
+      <w:numFmt w:val="bullet"/>
+      <w:lvlText w:val=""/>
+      <w:lvlJc w:val="left"/>
+      <w:pPr>
+        <w:tabs>
+          <w:tab w:val="num" w:pos="3600"/>
+        </w:tabs>
+        <w:ind w:left="3600" w:hanging="360"/>
+      </w:pPr>
+      <w:rPr>
+        <w:rFonts w:ascii="Wingdings" w:hAnsi="Wingdings" w:hint="default"/>
+        <w:sz w:val="20"/>
+      </w:rPr>
+    </w:lvl>
+    <w:lvl w:ilvl="5" w:tentative="1">
+      <w:start w:val="1"/>
+      <w:numFmt w:val="bullet"/>
+      <w:lvlText w:val=""/>
+      <w:lvlJc w:val="left"/>
+      <w:pPr>
+        <w:tabs>
+          <w:tab w:val="num" w:pos="4320"/>
+        </w:tabs>
+        <w:ind w:left="4320" w:hanging="360"/>
+      </w:pPr>
+      <w:rPr>
+        <w:rFonts w:ascii="Wingdings" w:hAnsi="Wingdings" w:hint="default"/>
+        <w:sz w:val="20"/>
+      </w:rPr>
+    </w:lvl>
+    <w:lvl w:ilvl="6" w:tentative="1">
+      <w:start w:val="1"/>
+      <w:numFmt w:val="bullet"/>
+      <w:lvlText w:val=""/>
+      <w:lvlJc w:val="left"/>
+      <w:pPr>
+        <w:tabs>
+          <w:tab w:val="num" w:pos="5040"/>
+        </w:tabs>
+        <w:ind w:left="5040" w:hanging="360"/>
+      </w:pPr>
+      <w:rPr>
+        <w:rFonts w:ascii="Wingdings" w:hAnsi="Wingdings" w:hint="default"/>
+        <w:sz w:val="20"/>
+      </w:rPr>
+    </w:lvl>
+    <w:lvl w:ilvl="7" w:tentative="1">
+      <w:start w:val="1"/>
+      <w:numFmt w:val="bullet"/>
+      <w:lvlText w:val=""/>
+      <w:lvlJc w:val="left"/>
+      <w:pPr>
+        <w:tabs>
+          <w:tab w:val="num" w:pos="5760"/>
+        </w:tabs>
+        <w:ind w:left="5760" w:hanging="360"/>
+      </w:pPr>
+      <w:rPr>
+        <w:rFonts w:ascii="Wingdings" w:hAnsi="Wingdings" w:hint="default"/>
+        <w:sz w:val="20"/>
+      </w:rPr>
+    </w:lvl>
+    <w:lvl w:ilvl="8" w:tentative="1">
+      <w:start w:val="1"/>
+      <w:numFmt w:val="bullet"/>
+      <w:lvlText w:val=""/>
+      <w:lvlJc w:val="left"/>
+      <w:pPr>
+        <w:tabs>
+          <w:tab w:val="num" w:pos="6480"/>
+        </w:tabs>
+        <w:ind w:left="6480" w:hanging="360"/>
+      </w:pPr>
+      <w:rPr>
+        <w:rFonts w:ascii="Wingdings" w:hAnsi="Wingdings" w:hint="default"/>
+        <w:sz w:val="20"/>
+      </w:rPr>
+    </w:lvl>
+  </w:abstractNum>
+  <w:abstractNum w:abstractNumId="3" w15:restartNumberingAfterBreak="0">
+    <w:nsid w:val="50F217F0"/>
+    <w:multiLevelType w:val="multilevel"/>
+    <w:tmpl w:val="061A4CBC"/>
+    <w:lvl w:ilvl="0">
+      <w:start w:val="1"/>
+      <w:numFmt w:val="bullet"/>
+      <w:lvlText w:val=""/>
+      <w:lvlJc w:val="left"/>
+      <w:pPr>
+        <w:tabs>
+          <w:tab w:val="num" w:pos="720"/>
+        </w:tabs>
+        <w:ind w:left="720" w:hanging="360"/>
+      </w:pPr>
+      <w:rPr>
+        <w:rFonts w:ascii="Symbol" w:hAnsi="Symbol" w:hint="default"/>
+        <w:sz w:val="20"/>
+      </w:rPr>
+    </w:lvl>
+    <w:lvl w:ilvl="1" w:tentative="1">
+      <w:start w:val="1"/>
+      <w:numFmt w:val="bullet"/>
+      <w:lvlText w:val="o"/>
+      <w:lvlJc w:val="left"/>
+      <w:pPr>
+        <w:tabs>
+          <w:tab w:val="num" w:pos="1440"/>
+        </w:tabs>
+        <w:ind w:left="1440" w:hanging="360"/>
+      </w:pPr>
+      <w:rPr>
+        <w:rFonts w:ascii="Courier New" w:hAnsi="Courier New" w:hint="default"/>
+        <w:sz w:val="20"/>
+      </w:rPr>
+    </w:lvl>
+    <w:lvl w:ilvl="2" w:tentative="1">
+      <w:start w:val="1"/>
+      <w:numFmt w:val="bullet"/>
+      <w:lvlText w:val=""/>
+      <w:lvlJc w:val="left"/>
+      <w:pPr>
+        <w:tabs>
+          <w:tab w:val="num" w:pos="2160"/>
+        </w:tabs>
+        <w:ind w:left="2160" w:hanging="360"/>
+      </w:pPr>
+      <w:rPr>
+        <w:rFonts w:ascii="Wingdings" w:hAnsi="Wingdings" w:hint="default"/>
+        <w:sz w:val="20"/>
+      </w:rPr>
+    </w:lvl>
+    <w:lvl w:ilvl="3" w:tentative="1">
+      <w:start w:val="1"/>
+      <w:numFmt w:val="bullet"/>
+      <w:lvlText w:val=""/>
+      <w:lvlJc w:val="left"/>
+      <w:pPr>
+        <w:tabs>
+          <w:tab w:val="num" w:pos="2880"/>
+        </w:tabs>
+        <w:ind w:left="2880" w:hanging="360"/>
+      </w:pPr>
+      <w:rPr>
+        <w:rFonts w:ascii="Wingdings" w:hAnsi="Wingdings" w:hint="default"/>
+        <w:sz w:val="20"/>
+      </w:rPr>
+    </w:lvl>
+    <w:lvl w:ilvl="4" w:tentative="1">
+      <w:start w:val="1"/>
+      <w:numFmt w:val="bullet"/>
+      <w:lvlText w:val=""/>
+      <w:lvlJc w:val="left"/>
+      <w:pPr>
+        <w:tabs>
+          <w:tab w:val="num" w:pos="3600"/>
+        </w:tabs>
+        <w:ind w:left="3600" w:hanging="360"/>
+      </w:pPr>
+      <w:rPr>
+        <w:rFonts w:ascii="Wingdings" w:hAnsi="Wingdings" w:hint="default"/>
+        <w:sz w:val="20"/>
+      </w:rPr>
+    </w:lvl>
+    <w:lvl w:ilvl="5" w:tentative="1">
+      <w:start w:val="1"/>
+      <w:numFmt w:val="bullet"/>
+      <w:lvlText w:val=""/>
+      <w:lvlJc w:val="left"/>
+      <w:pPr>
+        <w:tabs>
+          <w:tab w:val="num" w:pos="4320"/>
+        </w:tabs>
+        <w:ind w:left="4320" w:hanging="360"/>
+      </w:pPr>
+      <w:rPr>
+        <w:rFonts w:ascii="Wingdings" w:hAnsi="Wingdings" w:hint="default"/>
+        <w:sz w:val="20"/>
+      </w:rPr>
+    </w:lvl>
+    <w:lvl w:ilvl="6" w:tentative="1">
+      <w:start w:val="1"/>
+      <w:numFmt w:val="bullet"/>
+      <w:lvlText w:val=""/>
+      <w:lvlJc w:val="left"/>
+      <w:pPr>
+        <w:tabs>
+          <w:tab w:val="num" w:pos="5040"/>
+        </w:tabs>
+        <w:ind w:left="5040" w:hanging="360"/>
+      </w:pPr>
+      <w:rPr>
+        <w:rFonts w:ascii="Wingdings" w:hAnsi="Wingdings" w:hint="default"/>
+        <w:sz w:val="20"/>
+      </w:rPr>
+    </w:lvl>
+    <w:lvl w:ilvl="7" w:tentative="1">
+      <w:start w:val="1"/>
+      <w:numFmt w:val="bullet"/>
+      <w:lvlText w:val=""/>
+      <w:lvlJc w:val="left"/>
+      <w:pPr>
+        <w:tabs>
+          <w:tab w:val="num" w:pos="5760"/>
+        </w:tabs>
+        <w:ind w:left="5760" w:hanging="360"/>
+      </w:pPr>
+      <w:rPr>
+        <w:rFonts w:ascii="Wingdings" w:hAnsi="Wingdings" w:hint="default"/>
+        <w:sz w:val="20"/>
+      </w:rPr>
+    </w:lvl>
+    <w:lvl w:ilvl="8" w:tentative="1">
+      <w:start w:val="1"/>
+      <w:numFmt w:val="bullet"/>
+      <w:lvlText w:val=""/>
+      <w:lvlJc w:val="left"/>
+      <w:pPr>
+        <w:tabs>
+          <w:tab w:val="num" w:pos="6480"/>
+        </w:tabs>
+        <w:ind w:left="6480" w:hanging="360"/>
+      </w:pPr>
+      <w:rPr>
+        <w:rFonts w:ascii="Wingdings" w:hAnsi="Wingdings" w:hint="default"/>
+        <w:sz w:val="20"/>
+      </w:rPr>
+    </w:lvl>
+  </w:abstractNum>
+  <w:abstractNum w:abstractNumId="4" w15:restartNumberingAfterBreak="0">
+    <w:nsid w:val="558C327F"/>
+    <w:multiLevelType w:val="multilevel"/>
+    <w:tmpl w:val="F836D97E"/>
+    <w:lvl w:ilvl="0">
+      <w:start w:val="1"/>
+      <w:numFmt w:val="bullet"/>
+      <w:lvlText w:val=""/>
+      <w:lvlJc w:val="left"/>
+      <w:pPr>
+        <w:tabs>
+          <w:tab w:val="num" w:pos="720"/>
+        </w:tabs>
+        <w:ind w:left="720" w:hanging="360"/>
+      </w:pPr>
+      <w:rPr>
+        <w:rFonts w:ascii="Symbol" w:hAnsi="Symbol" w:hint="default"/>
+        <w:sz w:val="20"/>
+      </w:rPr>
+    </w:lvl>
+    <w:lvl w:ilvl="1" w:tentative="1">
+      <w:start w:val="1"/>
+      <w:numFmt w:val="bullet"/>
+      <w:lvlText w:val="o"/>
+      <w:lvlJc w:val="left"/>
+      <w:pPr>
+        <w:tabs>
+          <w:tab w:val="num" w:pos="1440"/>
+        </w:tabs>
+        <w:ind w:left="1440" w:hanging="360"/>
+      </w:pPr>
+      <w:rPr>
+        <w:rFonts w:ascii="Courier New" w:hAnsi="Courier New" w:hint="default"/>
+        <w:sz w:val="20"/>
+      </w:rPr>
+    </w:lvl>
+    <w:lvl w:ilvl="2" w:tentative="1">
+      <w:start w:val="1"/>
+      <w:numFmt w:val="bullet"/>
+      <w:lvlText w:val=""/>
+      <w:lvlJc w:val="left"/>
+      <w:pPr>
+        <w:tabs>
+          <w:tab w:val="num" w:pos="2160"/>
+        </w:tabs>
+        <w:ind w:left="2160" w:hanging="360"/>
+      </w:pPr>
+      <w:rPr>
+        <w:rFonts w:ascii="Wingdings" w:hAnsi="Wingdings" w:hint="default"/>
+        <w:sz w:val="20"/>
+      </w:rPr>
+    </w:lvl>
+    <w:lvl w:ilvl="3" w:tentative="1">
+      <w:start w:val="1"/>
+      <w:numFmt w:val="bullet"/>
+      <w:lvlText w:val=""/>
+      <w:lvlJc w:val="left"/>
+      <w:pPr>
+        <w:tabs>
+          <w:tab w:val="num" w:pos="2880"/>
+        </w:tabs>
+        <w:ind w:left="2880" w:hanging="360"/>
+      </w:pPr>
+      <w:rPr>
+        <w:rFonts w:ascii="Wingdings" w:hAnsi="Wingdings" w:hint="default"/>
+        <w:sz w:val="20"/>
+      </w:rPr>
+    </w:lvl>
+    <w:lvl w:ilvl="4" w:tentative="1">
+      <w:start w:val="1"/>
+      <w:numFmt w:val="bullet"/>
+      <w:lvlText w:val=""/>
+      <w:lvlJc w:val="left"/>
+      <w:pPr>
+        <w:tabs>
+          <w:tab w:val="num" w:pos="3600"/>
+        </w:tabs>
+        <w:ind w:left="3600" w:hanging="360"/>
+      </w:pPr>
+      <w:rPr>
+        <w:rFonts w:ascii="Wingdings" w:hAnsi="Wingdings" w:hint="default"/>
+        <w:sz w:val="20"/>
+      </w:rPr>
+    </w:lvl>
+    <w:lvl w:ilvl="5" w:tentative="1">
+      <w:start w:val="1"/>
+      <w:numFmt w:val="bullet"/>
+      <w:lvlText w:val=""/>
+      <w:lvlJc w:val="left"/>
+      <w:pPr>
+        <w:tabs>
+          <w:tab w:val="num" w:pos="4320"/>
+        </w:tabs>
+        <w:ind w:left="4320" w:hanging="360"/>
+      </w:pPr>
+      <w:rPr>
+        <w:rFonts w:ascii="Wingdings" w:hAnsi="Wingdings" w:hint="default"/>
+        <w:sz w:val="20"/>
+      </w:rPr>
+    </w:lvl>
+    <w:lvl w:ilvl="6" w:tentative="1">
+      <w:start w:val="1"/>
+      <w:numFmt w:val="bullet"/>
+      <w:lvlText w:val=""/>
+      <w:lvlJc w:val="left"/>
+      <w:pPr>
+        <w:tabs>
+          <w:tab w:val="num" w:pos="5040"/>
+        </w:tabs>
+        <w:ind w:left="5040" w:hanging="360"/>
+      </w:pPr>
+      <w:rPr>
+        <w:rFonts w:ascii="Wingdings" w:hAnsi="Wingdings" w:hint="default"/>
+        <w:sz w:val="20"/>
+      </w:rPr>
+    </w:lvl>
+    <w:lvl w:ilvl="7" w:tentative="1">
+      <w:start w:val="1"/>
+      <w:numFmt w:val="bullet"/>
+      <w:lvlText w:val=""/>
+      <w:lvlJc w:val="left"/>
+      <w:pPr>
+        <w:tabs>
+          <w:tab w:val="num" w:pos="5760"/>
+        </w:tabs>
+        <w:ind w:left="5760" w:hanging="360"/>
+      </w:pPr>
+      <w:rPr>
+        <w:rFonts w:ascii="Wingdings" w:hAnsi="Wingdings" w:hint="default"/>
+        <w:sz w:val="20"/>
+      </w:rPr>
+    </w:lvl>
+    <w:lvl w:ilvl="8" w:tentative="1">
+      <w:start w:val="1"/>
+      <w:numFmt w:val="bullet"/>
+      <w:lvlText w:val=""/>
+      <w:lvlJc w:val="left"/>
+      <w:pPr>
+        <w:tabs>
+          <w:tab w:val="num" w:pos="6480"/>
+        </w:tabs>
+        <w:ind w:left="6480" w:hanging="360"/>
+      </w:pPr>
+      <w:rPr>
+        <w:rFonts w:ascii="Wingdings" w:hAnsi="Wingdings" w:hint="default"/>
+        <w:sz w:val="20"/>
       </w:rPr>
     </w:lvl>
   </w:abstractNum>
@@ -904,6 +1858,15 @@
   </w:num>
   <w:num w:numId="11" w16cid:durableId="1937248024">
     <w:abstractNumId w:val="1"/>
+  </w:num>
+  <w:num w:numId="12" w16cid:durableId="887958569">
+    <w:abstractNumId w:val="2"/>
+  </w:num>
+  <w:num w:numId="13" w16cid:durableId="683672117">
+    <w:abstractNumId w:val="3"/>
+  </w:num>
+  <w:num w:numId="14" w16cid:durableId="855533592">
+    <w:abstractNumId w:val="4"/>
   </w:num>
 </w:numbering>
 </file>

</xml_diff>

<commit_message>
Update cartoon image in index.html to "Not-A-Nice-Thing-To-Do.png"
</commit_message>
<xml_diff>
--- a/Articles/2026/2_Game_Maker_2/16 Creating Enemies/16 Creating Enemies.docx
+++ b/Articles/2026/2_Game_Maker_2/16 Creating Enemies/16 Creating Enemies.docx
@@ -781,6 +781,602 @@
         <w:pStyle w:val="Heading1"/>
       </w:pPr>
       <w:r>
+        <w:t>Creating a Special Fighting Room</w:t>
+      </w:r>
+    </w:p>
+    <w:p>
+      <w:r>
+        <w:t xml:space="preserve">We need to start with a special fighting room that the characters in the fight can dual inside of. It will be a separate room from the room that holds the </w:t>
+      </w:r>
+      <w:proofErr w:type="spellStart"/>
+      <w:r>
+        <w:t>dungon</w:t>
+      </w:r>
+      <w:proofErr w:type="spellEnd"/>
+      <w:r>
+        <w:t xml:space="preserve"> itself. Every time the hero encounters an enemy, </w:t>
+      </w:r>
+      <w:proofErr w:type="gramStart"/>
+      <w:r>
+        <w:t>both of them</w:t>
+      </w:r>
+      <w:proofErr w:type="gramEnd"/>
+      <w:r>
+        <w:t xml:space="preserve"> will be sent into this room to do their fighting. So, first create the image. We will create the fighting room at the same dimensions as the dungeon room size. This is 1280px x 704px. </w:t>
+      </w:r>
+    </w:p>
+    <w:p>
+      <w:r>
+        <w:drawing>
+          <wp:inline distT="0" distB="0" distL="0" distR="0" wp14:anchorId="1E438B78" wp14:editId="1C1739D8">
+            <wp:extent cx="5943600" cy="3395980"/>
+            <wp:effectExtent l="0" t="0" r="0" b="0"/>
+            <wp:docPr id="1132204434" name="Picture 1"/>
+            <wp:cNvGraphicFramePr>
+              <a:graphicFrameLocks xmlns:a="http://schemas.openxmlformats.org/drawingml/2006/main" noChangeAspect="1"/>
+            </wp:cNvGraphicFramePr>
+            <a:graphic xmlns:a="http://schemas.openxmlformats.org/drawingml/2006/main">
+              <a:graphicData uri="http://schemas.openxmlformats.org/drawingml/2006/picture">
+                <pic:pic xmlns:pic="http://schemas.openxmlformats.org/drawingml/2006/picture">
+                  <pic:nvPicPr>
+                    <pic:cNvPr id="1132204434" name=""/>
+                    <pic:cNvPicPr/>
+                  </pic:nvPicPr>
+                  <pic:blipFill>
+                    <a:blip r:embed="rId15"/>
+                    <a:stretch>
+                      <a:fillRect/>
+                    </a:stretch>
+                  </pic:blipFill>
+                  <pic:spPr>
+                    <a:xfrm>
+                      <a:off x="0" y="0"/>
+                      <a:ext cx="5943600" cy="3395980"/>
+                    </a:xfrm>
+                    <a:prstGeom prst="rect">
+                      <a:avLst/>
+                    </a:prstGeom>
+                  </pic:spPr>
+                </pic:pic>
+              </a:graphicData>
+            </a:graphic>
+          </wp:inline>
+        </w:drawing>
+      </w:r>
+    </w:p>
+    <w:p/>
+    <w:p/>
+    <w:p>
+      <w:pPr>
+        <w:pStyle w:val="Heading1"/>
+      </w:pPr>
+      <w:r>
+        <w:drawing>
+          <wp:inline distT="0" distB="0" distL="0" distR="0" wp14:anchorId="374EC0D0" wp14:editId="1BBA8792">
+            <wp:extent cx="5943600" cy="3331845"/>
+            <wp:effectExtent l="0" t="0" r="0" b="1905"/>
+            <wp:docPr id="2052344120" name="Picture 1"/>
+            <wp:cNvGraphicFramePr>
+              <a:graphicFrameLocks xmlns:a="http://schemas.openxmlformats.org/drawingml/2006/main" noChangeAspect="1"/>
+            </wp:cNvGraphicFramePr>
+            <a:graphic xmlns:a="http://schemas.openxmlformats.org/drawingml/2006/main">
+              <a:graphicData uri="http://schemas.openxmlformats.org/drawingml/2006/picture">
+                <pic:pic xmlns:pic="http://schemas.openxmlformats.org/drawingml/2006/picture">
+                  <pic:nvPicPr>
+                    <pic:cNvPr id="2052344120" name=""/>
+                    <pic:cNvPicPr/>
+                  </pic:nvPicPr>
+                  <pic:blipFill>
+                    <a:blip r:embed="rId16"/>
+                    <a:stretch>
+                      <a:fillRect/>
+                    </a:stretch>
+                  </pic:blipFill>
+                  <pic:spPr>
+                    <a:xfrm>
+                      <a:off x="0" y="0"/>
+                      <a:ext cx="5943600" cy="3331845"/>
+                    </a:xfrm>
+                    <a:prstGeom prst="rect">
+                      <a:avLst/>
+                    </a:prstGeom>
+                  </pic:spPr>
+                </pic:pic>
+              </a:graphicData>
+            </a:graphic>
+          </wp:inline>
+        </w:drawing>
+      </w:r>
+    </w:p>
+    <w:p>
+      <w:r>
+        <w:t>Now remember for a background to work, all we need to do is to create a sprite, we do not need to create an obj for it.</w:t>
+      </w:r>
+    </w:p>
+    <w:p>
+      <w:proofErr w:type="spellStart"/>
+      <w:r>
+        <w:t>spr_fight</w:t>
+      </w:r>
+      <w:proofErr w:type="spellEnd"/>
+    </w:p>
+    <w:p>
+      <w:r>
+        <w:drawing>
+          <wp:inline distT="0" distB="0" distL="0" distR="0" wp14:anchorId="5ACF471E" wp14:editId="4A8D92D2">
+            <wp:extent cx="5943600" cy="2718435"/>
+            <wp:effectExtent l="76200" t="76200" r="133350" b="139065"/>
+            <wp:docPr id="22856881" name="Picture 1"/>
+            <wp:cNvGraphicFramePr>
+              <a:graphicFrameLocks xmlns:a="http://schemas.openxmlformats.org/drawingml/2006/main" noChangeAspect="1"/>
+            </wp:cNvGraphicFramePr>
+            <a:graphic xmlns:a="http://schemas.openxmlformats.org/drawingml/2006/main">
+              <a:graphicData uri="http://schemas.openxmlformats.org/drawingml/2006/picture">
+                <pic:pic xmlns:pic="http://schemas.openxmlformats.org/drawingml/2006/picture">
+                  <pic:nvPicPr>
+                    <pic:cNvPr id="22856881" name=""/>
+                    <pic:cNvPicPr/>
+                  </pic:nvPicPr>
+                  <pic:blipFill>
+                    <a:blip r:embed="rId17"/>
+                    <a:stretch>
+                      <a:fillRect/>
+                    </a:stretch>
+                  </pic:blipFill>
+                  <pic:spPr>
+                    <a:xfrm>
+                      <a:off x="0" y="0"/>
+                      <a:ext cx="5943600" cy="2718435"/>
+                    </a:xfrm>
+                    <a:prstGeom prst="rect">
+                      <a:avLst/>
+                    </a:prstGeom>
+                    <a:ln w="38100" cap="sq">
+                      <a:solidFill>
+                        <a:srgbClr val="000000"/>
+                      </a:solidFill>
+                      <a:prstDash val="solid"/>
+                      <a:miter lim="800000"/>
+                    </a:ln>
+                    <a:effectLst>
+                      <a:outerShdw blurRad="50800" dist="38100" dir="2700000" algn="tl" rotWithShape="0">
+                        <a:srgbClr val="000000">
+                          <a:alpha val="43000"/>
+                        </a:srgbClr>
+                      </a:outerShdw>
+                    </a:effectLst>
+                  </pic:spPr>
+                </pic:pic>
+              </a:graphicData>
+            </a:graphic>
+          </wp:inline>
+        </w:drawing>
+      </w:r>
+    </w:p>
+    <w:p>
+      <w:r>
+        <w:t>Then we need to create the room itself.</w:t>
+      </w:r>
+      <w:r>
+        <w:t xml:space="preserve"> Name this room</w:t>
+      </w:r>
+    </w:p>
+    <w:p>
+      <w:pPr>
+        <w:rPr>
+          <w:rStyle w:val="Strong"/>
+        </w:rPr>
+      </w:pPr>
+      <w:proofErr w:type="spellStart"/>
+      <w:r>
+        <w:rPr>
+          <w:rStyle w:val="Strong"/>
+        </w:rPr>
+        <w:t>rm_fight</w:t>
+      </w:r>
+      <w:proofErr w:type="spellEnd"/>
+    </w:p>
+    <w:p>
+      <w:pPr>
+        <w:rPr>
+          <w:rStyle w:val="Strong"/>
+        </w:rPr>
+      </w:pPr>
+      <w:r>
+        <w:rPr>
+          <w:rStyle w:val="Strong"/>
+        </w:rPr>
+        <w:lastRenderedPageBreak/>
+        <w:drawing>
+          <wp:inline distT="0" distB="0" distL="0" distR="0" wp14:anchorId="34D2E0CB" wp14:editId="0EF34D70">
+            <wp:extent cx="2229161" cy="2010056"/>
+            <wp:effectExtent l="76200" t="76200" r="133350" b="142875"/>
+            <wp:docPr id="766109498" name="Picture 1"/>
+            <wp:cNvGraphicFramePr>
+              <a:graphicFrameLocks xmlns:a="http://schemas.openxmlformats.org/drawingml/2006/main" noChangeAspect="1"/>
+            </wp:cNvGraphicFramePr>
+            <a:graphic xmlns:a="http://schemas.openxmlformats.org/drawingml/2006/main">
+              <a:graphicData uri="http://schemas.openxmlformats.org/drawingml/2006/picture">
+                <pic:pic xmlns:pic="http://schemas.openxmlformats.org/drawingml/2006/picture">
+                  <pic:nvPicPr>
+                    <pic:cNvPr id="766109498" name=""/>
+                    <pic:cNvPicPr/>
+                  </pic:nvPicPr>
+                  <pic:blipFill>
+                    <a:blip r:embed="rId18"/>
+                    <a:stretch>
+                      <a:fillRect/>
+                    </a:stretch>
+                  </pic:blipFill>
+                  <pic:spPr>
+                    <a:xfrm>
+                      <a:off x="0" y="0"/>
+                      <a:ext cx="2229161" cy="2010056"/>
+                    </a:xfrm>
+                    <a:prstGeom prst="rect">
+                      <a:avLst/>
+                    </a:prstGeom>
+                    <a:ln w="38100" cap="sq">
+                      <a:solidFill>
+                        <a:srgbClr val="000000"/>
+                      </a:solidFill>
+                      <a:prstDash val="solid"/>
+                      <a:miter lim="800000"/>
+                    </a:ln>
+                    <a:effectLst>
+                      <a:outerShdw blurRad="50800" dist="38100" dir="2700000" algn="tl" rotWithShape="0">
+                        <a:srgbClr val="000000">
+                          <a:alpha val="43000"/>
+                        </a:srgbClr>
+                      </a:outerShdw>
+                    </a:effectLst>
+                  </pic:spPr>
+                </pic:pic>
+              </a:graphicData>
+            </a:graphic>
+          </wp:inline>
+        </w:drawing>
+      </w:r>
+    </w:p>
+    <w:p>
+      <w:r>
+        <w:t xml:space="preserve">You must be in the tab for the </w:t>
+      </w:r>
+      <w:proofErr w:type="spellStart"/>
+      <w:r>
+        <w:t>rm_fight</w:t>
+      </w:r>
+      <w:proofErr w:type="spellEnd"/>
+      <w:r>
+        <w:t>, to see the properties for it.</w:t>
+      </w:r>
+    </w:p>
+    <w:p>
+      <w:r>
+        <w:drawing>
+          <wp:inline distT="0" distB="0" distL="0" distR="0" wp14:anchorId="177C63D3" wp14:editId="40672CC1">
+            <wp:extent cx="1886213" cy="638264"/>
+            <wp:effectExtent l="76200" t="76200" r="133350" b="142875"/>
+            <wp:docPr id="101434515" name="Picture 1"/>
+            <wp:cNvGraphicFramePr>
+              <a:graphicFrameLocks xmlns:a="http://schemas.openxmlformats.org/drawingml/2006/main" noChangeAspect="1"/>
+            </wp:cNvGraphicFramePr>
+            <a:graphic xmlns:a="http://schemas.openxmlformats.org/drawingml/2006/main">
+              <a:graphicData uri="http://schemas.openxmlformats.org/drawingml/2006/picture">
+                <pic:pic xmlns:pic="http://schemas.openxmlformats.org/drawingml/2006/picture">
+                  <pic:nvPicPr>
+                    <pic:cNvPr id="101434515" name=""/>
+                    <pic:cNvPicPr/>
+                  </pic:nvPicPr>
+                  <pic:blipFill>
+                    <a:blip r:embed="rId19"/>
+                    <a:stretch>
+                      <a:fillRect/>
+                    </a:stretch>
+                  </pic:blipFill>
+                  <pic:spPr>
+                    <a:xfrm>
+                      <a:off x="0" y="0"/>
+                      <a:ext cx="1886213" cy="638264"/>
+                    </a:xfrm>
+                    <a:prstGeom prst="rect">
+                      <a:avLst/>
+                    </a:prstGeom>
+                    <a:ln w="38100" cap="sq">
+                      <a:solidFill>
+                        <a:srgbClr val="000000"/>
+                      </a:solidFill>
+                      <a:prstDash val="solid"/>
+                      <a:miter lim="800000"/>
+                    </a:ln>
+                    <a:effectLst>
+                      <a:outerShdw blurRad="50800" dist="38100" dir="2700000" algn="tl" rotWithShape="0">
+                        <a:srgbClr val="000000">
+                          <a:alpha val="43000"/>
+                        </a:srgbClr>
+                      </a:outerShdw>
+                    </a:effectLst>
+                  </pic:spPr>
+                </pic:pic>
+              </a:graphicData>
+            </a:graphic>
+          </wp:inline>
+        </w:drawing>
+      </w:r>
+    </w:p>
+    <w:p>
+      <w:r>
+        <w:t xml:space="preserve">Go to the Left Panel and click on layers if it is not open. There you will see background. </w:t>
+      </w:r>
+    </w:p>
+    <w:p>
+      <w:r>
+        <w:drawing>
+          <wp:inline distT="0" distB="0" distL="0" distR="0" wp14:anchorId="36B37454" wp14:editId="23548F10">
+            <wp:extent cx="2867425" cy="1428949"/>
+            <wp:effectExtent l="76200" t="76200" r="142875" b="133350"/>
+            <wp:docPr id="2016956542" name="Picture 1"/>
+            <wp:cNvGraphicFramePr>
+              <a:graphicFrameLocks xmlns:a="http://schemas.openxmlformats.org/drawingml/2006/main" noChangeAspect="1"/>
+            </wp:cNvGraphicFramePr>
+            <a:graphic xmlns:a="http://schemas.openxmlformats.org/drawingml/2006/main">
+              <a:graphicData uri="http://schemas.openxmlformats.org/drawingml/2006/picture">
+                <pic:pic xmlns:pic="http://schemas.openxmlformats.org/drawingml/2006/picture">
+                  <pic:nvPicPr>
+                    <pic:cNvPr id="2016956542" name=""/>
+                    <pic:cNvPicPr/>
+                  </pic:nvPicPr>
+                  <pic:blipFill>
+                    <a:blip r:embed="rId20"/>
+                    <a:stretch>
+                      <a:fillRect/>
+                    </a:stretch>
+                  </pic:blipFill>
+                  <pic:spPr>
+                    <a:xfrm>
+                      <a:off x="0" y="0"/>
+                      <a:ext cx="2867425" cy="1428949"/>
+                    </a:xfrm>
+                    <a:prstGeom prst="rect">
+                      <a:avLst/>
+                    </a:prstGeom>
+                    <a:ln w="38100" cap="sq">
+                      <a:solidFill>
+                        <a:srgbClr val="000000"/>
+                      </a:solidFill>
+                      <a:prstDash val="solid"/>
+                      <a:miter lim="800000"/>
+                    </a:ln>
+                    <a:effectLst>
+                      <a:outerShdw blurRad="50800" dist="38100" dir="2700000" algn="tl" rotWithShape="0">
+                        <a:srgbClr val="000000">
+                          <a:alpha val="43000"/>
+                        </a:srgbClr>
+                      </a:outerShdw>
+                    </a:effectLst>
+                  </pic:spPr>
+                </pic:pic>
+              </a:graphicData>
+            </a:graphic>
+          </wp:inline>
+        </w:drawing>
+      </w:r>
+    </w:p>
+    <w:p>
+      <w:r>
+        <w:t>Scroll down to set the background for the room.</w:t>
+      </w:r>
+    </w:p>
+    <w:p>
+      <w:r>
+        <w:t xml:space="preserve">Check your dimensions for the room, it needs to be set to </w:t>
+      </w:r>
+      <w:r>
+        <w:t xml:space="preserve">1280px x 704px. You will need to click back on the </w:t>
+      </w:r>
+      <w:proofErr w:type="spellStart"/>
+      <w:r>
+        <w:t>rm_fight</w:t>
+      </w:r>
+      <w:proofErr w:type="spellEnd"/>
+      <w:r>
+        <w:t xml:space="preserve"> tab at the top of the middle section to see the section to set the dimensions.</w:t>
+      </w:r>
+    </w:p>
+    <w:p>
+      <w:r>
+        <w:drawing>
+          <wp:inline distT="0" distB="0" distL="0" distR="0" wp14:anchorId="497CC8B8" wp14:editId="532D09D1">
+            <wp:extent cx="1886213" cy="638264"/>
+            <wp:effectExtent l="76200" t="76200" r="133350" b="142875"/>
+            <wp:docPr id="1702381847" name="Picture 1"/>
+            <wp:cNvGraphicFramePr>
+              <a:graphicFrameLocks xmlns:a="http://schemas.openxmlformats.org/drawingml/2006/main" noChangeAspect="1"/>
+            </wp:cNvGraphicFramePr>
+            <a:graphic xmlns:a="http://schemas.openxmlformats.org/drawingml/2006/main">
+              <a:graphicData uri="http://schemas.openxmlformats.org/drawingml/2006/picture">
+                <pic:pic xmlns:pic="http://schemas.openxmlformats.org/drawingml/2006/picture">
+                  <pic:nvPicPr>
+                    <pic:cNvPr id="101434515" name=""/>
+                    <pic:cNvPicPr/>
+                  </pic:nvPicPr>
+                  <pic:blipFill>
+                    <a:blip r:embed="rId19"/>
+                    <a:stretch>
+                      <a:fillRect/>
+                    </a:stretch>
+                  </pic:blipFill>
+                  <pic:spPr>
+                    <a:xfrm>
+                      <a:off x="0" y="0"/>
+                      <a:ext cx="1886213" cy="638264"/>
+                    </a:xfrm>
+                    <a:prstGeom prst="rect">
+                      <a:avLst/>
+                    </a:prstGeom>
+                    <a:ln w="38100" cap="sq">
+                      <a:solidFill>
+                        <a:srgbClr val="000000"/>
+                      </a:solidFill>
+                      <a:prstDash val="solid"/>
+                      <a:miter lim="800000"/>
+                    </a:ln>
+                    <a:effectLst>
+                      <a:outerShdw blurRad="50800" dist="38100" dir="2700000" algn="tl" rotWithShape="0">
+                        <a:srgbClr val="000000">
+                          <a:alpha val="43000"/>
+                        </a:srgbClr>
+                      </a:outerShdw>
+                    </a:effectLst>
+                  </pic:spPr>
+                </pic:pic>
+              </a:graphicData>
+            </a:graphic>
+          </wp:inline>
+        </w:drawing>
+      </w:r>
+    </w:p>
+    <w:p>
+      <w:r>
+        <w:drawing>
+          <wp:inline distT="0" distB="0" distL="0" distR="0" wp14:anchorId="63880D06" wp14:editId="66A673D8">
+            <wp:extent cx="2390775" cy="1590675"/>
+            <wp:effectExtent l="76200" t="76200" r="142875" b="142875"/>
+            <wp:docPr id="1513088226" name="Picture 1"/>
+            <wp:cNvGraphicFramePr>
+              <a:graphicFrameLocks xmlns:a="http://schemas.openxmlformats.org/drawingml/2006/main" noChangeAspect="1"/>
+            </wp:cNvGraphicFramePr>
+            <a:graphic xmlns:a="http://schemas.openxmlformats.org/drawingml/2006/main">
+              <a:graphicData uri="http://schemas.openxmlformats.org/drawingml/2006/picture">
+                <pic:pic xmlns:pic="http://schemas.openxmlformats.org/drawingml/2006/picture">
+                  <pic:nvPicPr>
+                    <pic:cNvPr id="1513088226" name=""/>
+                    <pic:cNvPicPr/>
+                  </pic:nvPicPr>
+                  <pic:blipFill rotWithShape="1">
+                    <a:blip r:embed="rId21"/>
+                    <a:srcRect b="7735"/>
+                    <a:stretch>
+                      <a:fillRect/>
+                    </a:stretch>
+                  </pic:blipFill>
+                  <pic:spPr bwMode="auto">
+                    <a:xfrm>
+                      <a:off x="0" y="0"/>
+                      <a:ext cx="2391109" cy="1590897"/>
+                    </a:xfrm>
+                    <a:prstGeom prst="rect">
+                      <a:avLst/>
+                    </a:prstGeom>
+                    <a:ln w="38100" cap="sq" cmpd="sng" algn="ctr">
+                      <a:solidFill>
+                        <a:srgbClr val="000000"/>
+                      </a:solidFill>
+                      <a:prstDash val="solid"/>
+                      <a:miter lim="800000"/>
+                      <a:headEnd type="none" w="med" len="med"/>
+                      <a:tailEnd type="none" w="med" len="med"/>
+                      <a:extLst>
+                        <a:ext uri="{C807C97D-BFC1-408E-A445-0C87EB9F89A2}">
+                          <ask:lineSketchStyleProps xmlns:ask="http://schemas.microsoft.com/office/drawing/2018/sketchyshapes" sd="0">
+                            <a:custGeom>
+                              <a:avLst/>
+                              <a:gdLst/>
+                              <a:ahLst/>
+                              <a:cxnLst/>
+                              <a:rect l="0" t="0" r="0" b="0"/>
+                              <a:pathLst/>
+                            </a:custGeom>
+                            <ask:type/>
+                          </ask:lineSketchStyleProps>
+                        </a:ext>
+                      </a:extLst>
+                    </a:ln>
+                    <a:effectLst>
+                      <a:outerShdw blurRad="50800" dist="38100" dir="2700000" algn="tl" rotWithShape="0">
+                        <a:srgbClr val="000000">
+                          <a:alpha val="43000"/>
+                        </a:srgbClr>
+                      </a:outerShdw>
+                    </a:effectLst>
+                    <a:extLst>
+                      <a:ext uri="{53640926-AAD7-44D8-BBD7-CCE9431645EC}">
+                        <a14:shadowObscured xmlns:a14="http://schemas.microsoft.com/office/drawing/2010/main"/>
+                      </a:ext>
+                    </a:extLst>
+                  </pic:spPr>
+                </pic:pic>
+              </a:graphicData>
+            </a:graphic>
+          </wp:inline>
+        </w:drawing>
+      </w:r>
+    </w:p>
+    <w:p/>
+    <w:p>
+      <w:r>
+        <w:t>Your room background should now look like this.</w:t>
+      </w:r>
+    </w:p>
+    <w:p/>
+    <w:p>
+      <w:r>
+        <w:drawing>
+          <wp:inline distT="0" distB="0" distL="0" distR="0" wp14:anchorId="59FBA4AD" wp14:editId="0C87F467">
+            <wp:extent cx="4133850" cy="3147202"/>
+            <wp:effectExtent l="76200" t="76200" r="133350" b="129540"/>
+            <wp:docPr id="355173442" name="Picture 1"/>
+            <wp:cNvGraphicFramePr>
+              <a:graphicFrameLocks xmlns:a="http://schemas.openxmlformats.org/drawingml/2006/main" noChangeAspect="1"/>
+            </wp:cNvGraphicFramePr>
+            <a:graphic xmlns:a="http://schemas.openxmlformats.org/drawingml/2006/main">
+              <a:graphicData uri="http://schemas.openxmlformats.org/drawingml/2006/picture">
+                <pic:pic xmlns:pic="http://schemas.openxmlformats.org/drawingml/2006/picture">
+                  <pic:nvPicPr>
+                    <pic:cNvPr id="355173442" name=""/>
+                    <pic:cNvPicPr/>
+                  </pic:nvPicPr>
+                  <pic:blipFill>
+                    <a:blip r:embed="rId22"/>
+                    <a:stretch>
+                      <a:fillRect/>
+                    </a:stretch>
+                  </pic:blipFill>
+                  <pic:spPr>
+                    <a:xfrm>
+                      <a:off x="0" y="0"/>
+                      <a:ext cx="4140020" cy="3151899"/>
+                    </a:xfrm>
+                    <a:prstGeom prst="rect">
+                      <a:avLst/>
+                    </a:prstGeom>
+                    <a:ln w="38100" cap="sq">
+                      <a:solidFill>
+                        <a:srgbClr val="000000"/>
+                      </a:solidFill>
+                      <a:prstDash val="solid"/>
+                      <a:miter lim="800000"/>
+                    </a:ln>
+                    <a:effectLst>
+                      <a:outerShdw blurRad="50800" dist="38100" dir="2700000" algn="tl" rotWithShape="0">
+                        <a:srgbClr val="000000">
+                          <a:alpha val="43000"/>
+                        </a:srgbClr>
+                      </a:outerShdw>
+                    </a:effectLst>
+                  </pic:spPr>
+                </pic:pic>
+              </a:graphicData>
+            </a:graphic>
+          </wp:inline>
+        </w:drawing>
+      </w:r>
+    </w:p>
+    <w:p>
+      <w:pPr>
+        <w:pStyle w:val="Heading1"/>
+      </w:pPr>
+      <w:r>
         <w:t>Creating Your Sprites to Work as a short movie</w:t>
       </w:r>
     </w:p>
@@ -1020,6 +1616,93 @@
     </w:p>
     <w:p>
       <w:pPr>
+        <w:pStyle w:val="NoSpacing"/>
+      </w:pPr>
+      <w:r>
+        <w:t xml:space="preserve">     </w:t>
+      </w:r>
+      <w:r>
+        <w:t xml:space="preserve"> spr_enemy_idle_128</w:t>
+      </w:r>
+    </w:p>
+    <w:p>
+      <w:pPr>
+        <w:pStyle w:val="NoSpacing"/>
+      </w:pPr>
+      <w:r>
+        <w:t xml:space="preserve">      spr_enemy_attack_128</w:t>
+      </w:r>
+    </w:p>
+    <w:p>
+      <w:pPr>
+        <w:pStyle w:val="NoSpacing"/>
+      </w:pPr>
+      <w:r>
+        <w:t xml:space="preserve">      spr_enemy_hit_128</w:t>
+      </w:r>
+    </w:p>
+    <w:p>
+      <w:pPr>
+        <w:pStyle w:val="NoSpacing"/>
+      </w:pPr>
+      <w:r>
+        <w:t xml:space="preserve">    </w:t>
+      </w:r>
+      <w:r>
+        <w:t xml:space="preserve"> </w:t>
+      </w:r>
+      <w:r>
+        <w:t xml:space="preserve"> spr_enemy_death_128</w:t>
+      </w:r>
+    </w:p>
+    <w:p>
+      <w:pPr>
+        <w:pStyle w:val="NoSpacing"/>
+      </w:pPr>
+      <w:bookmarkStart w:id="0" w:name="_Hlk220142162"/>
+      <w:r>
+        <w:t xml:space="preserve">      spr_hero_idle_128</w:t>
+      </w:r>
+    </w:p>
+    <w:p>
+      <w:pPr>
+        <w:pStyle w:val="NoSpacing"/>
+      </w:pPr>
+      <w:r>
+        <w:t xml:space="preserve">      spr_hero_attack_128</w:t>
+      </w:r>
+    </w:p>
+    <w:p>
+      <w:pPr>
+        <w:pStyle w:val="NoSpacing"/>
+      </w:pPr>
+      <w:r>
+        <w:t xml:space="preserve">      spr_hero_hit_128</w:t>
+      </w:r>
+    </w:p>
+    <w:p>
+      <w:pPr>
+        <w:pStyle w:val="NoSpacing"/>
+      </w:pPr>
+      <w:r>
+        <w:t xml:space="preserve">      spr_hero_death_128 (optional)</w:t>
+      </w:r>
+    </w:p>
+    <w:bookmarkEnd w:id="0"/>
+    <w:p>
+      <w:pPr>
+        <w:spacing w:before="100" w:beforeAutospacing="1" w:after="100" w:afterAutospacing="1" w:line="240" w:lineRule="auto"/>
+        <w:rPr>
+          <w:rFonts w:ascii="Times New Roman" w:eastAsia="Times New Roman" w:hAnsi="Times New Roman" w:cs="Times New Roman"/>
+          <w:kern w:val="0"/>
+          <w:sz w:val="24"/>
+          <w:szCs w:val="24"/>
+          <w14:ligatures w14:val="none"/>
+        </w:rPr>
+      </w:pPr>
+    </w:p>
+    <w:p>
+      <w:pPr>
         <w:spacing w:before="100" w:beforeAutospacing="1" w:after="100" w:afterAutospacing="1" w:line="240" w:lineRule="auto"/>
         <w:rPr>
           <w:rFonts w:ascii="Times New Roman" w:eastAsia="Times New Roman" w:hAnsi="Times New Roman" w:cs="Times New Roman"/>
@@ -1123,6 +1806,7 @@
           <w:szCs w:val="24"/>
           <w14:ligatures w14:val="none"/>
         </w:rPr>
+        <w:lastRenderedPageBreak/>
         <w:t>Try 8–12 FPS for idle animations — tweak until it feels right.</w:t>
       </w:r>
     </w:p>

</xml_diff>